<commit_message>
feat: Ajuste Cap 1 e anterior
</commit_message>
<xml_diff>
--- a/custom-reference.docx
+++ b/custom-reference.docx
@@ -12,7 +12,7 @@
     </w:p>
     <w:p>
       <w:pPr>
-        <w:pStyle w:val="Heading6"/>
+        <w:pStyle w:val="Ttulo61"/>
       </w:pPr>
       <w:r>
         <w:t>Subtitle</w:t>
@@ -20,7 +20,7 @@
     </w:p>
     <w:p>
       <w:pPr>
-        <w:pStyle w:val="Heading2"/>
+        <w:pStyle w:val="Ttulo23"/>
       </w:pPr>
       <w:bookmarkStart w:id="0" w:name="heading-1"/>
       <w:r>
@@ -48,7 +48,7 @@
     </w:p>
     <w:p>
       <w:pPr>
-        <w:pStyle w:val="Heading4"/>
+        <w:pStyle w:val="Ttulo42"/>
       </w:pPr>
       <w:bookmarkStart w:id="2" w:name="heading-3"/>
       <w:r>
@@ -58,7 +58,7 @@
     </w:p>
     <w:p>
       <w:pPr>
-        <w:pStyle w:val="Heading5"/>
+        <w:pStyle w:val="Ttulo52"/>
       </w:pPr>
       <w:r>
         <w:t>Heading 4</w:t>
@@ -108,7 +108,7 @@
       <w:footnotePr>
         <w:numRestart w:val="eachSect"/>
       </w:footnotePr>
-      <w:pgSz w:w="12240" w:h="15840"/>
+      <w:pgSz w:w="11907" w:h="16840" w:code="9"/>
       <w:pgMar w:top="1418" w:right="1418" w:bottom="1418" w:left="1418" w:header="720" w:footer="720" w:gutter="0"/>
       <w:cols w:space="720"/>
     </w:sectPr>
@@ -1441,8 +1441,8 @@
       <w:szCs w:val="56"/>
     </w:rPr>
   </w:style>
-  <w:style w:type="paragraph" w:customStyle="1" w:styleId="Heading4">
-    <w:name w:val="Heading 4"/>
+  <w:style w:type="paragraph" w:customStyle="1" w:styleId="Ttulo42">
+    <w:name w:val="Título 42"/>
     <w:basedOn w:val="Normal"/>
     <w:next w:val="Corpodetexto"/>
     <w:link w:val="Heading4Char1"/>
@@ -1460,7 +1460,7 @@
   <w:style w:type="character" w:customStyle="1" w:styleId="Heading4Char1">
     <w:name w:val="Heading 4 Char1"/>
     <w:basedOn w:val="Heading4Char"/>
-    <w:link w:val="Heading4"/>
+    <w:link w:val="Ttulo42"/>
     <w:rsid w:val="00D735E8"/>
     <w:rPr>
       <w:rFonts w:ascii="Caveat" w:eastAsiaTheme="majorEastAsia" w:hAnsi="Caveat" w:cstheme="majorBidi"/>
@@ -1472,8 +1472,8 @@
       <w:szCs w:val="32"/>
     </w:rPr>
   </w:style>
-  <w:style w:type="paragraph" w:customStyle="1" w:styleId="Heading2">
-    <w:name w:val="Heading 2"/>
+  <w:style w:type="paragraph" w:customStyle="1" w:styleId="Ttulo23">
+    <w:name w:val="Título 23"/>
     <w:basedOn w:val="Normal"/>
     <w:next w:val="Corpodetexto"/>
     <w:link w:val="Heading2Char2"/>
@@ -1488,7 +1488,7 @@
   <w:style w:type="character" w:customStyle="1" w:styleId="Heading2Char2">
     <w:name w:val="Heading 2 Char2"/>
     <w:basedOn w:val="Heading2Char1"/>
-    <w:link w:val="Heading2"/>
+    <w:link w:val="Ttulo23"/>
     <w:rsid w:val="00D735E8"/>
     <w:rPr>
       <w:rFonts w:ascii="Caveat" w:eastAsiaTheme="majorEastAsia" w:hAnsi="Caveat" w:cstheme="majorBidi"/>
@@ -1498,8 +1498,8 @@
       <w:szCs w:val="36"/>
     </w:rPr>
   </w:style>
-  <w:style w:type="paragraph" w:customStyle="1" w:styleId="Heading5">
-    <w:name w:val="Heading 5"/>
+  <w:style w:type="paragraph" w:customStyle="1" w:styleId="Ttulo52">
+    <w:name w:val="Título 52"/>
     <w:basedOn w:val="Normal"/>
     <w:next w:val="Corpodetexto"/>
     <w:link w:val="Heading5Char1"/>
@@ -1519,7 +1519,7 @@
   <w:style w:type="character" w:customStyle="1" w:styleId="Heading5Char1">
     <w:name w:val="Heading 5 Char1"/>
     <w:basedOn w:val="Heading5Char"/>
-    <w:link w:val="Heading5"/>
+    <w:link w:val="Ttulo52"/>
     <w:rsid w:val="00D735E8"/>
     <w:rPr>
       <w:rFonts w:ascii="Caveat" w:eastAsiaTheme="majorEastAsia" w:hAnsi="Caveat" w:cstheme="majorBidi"/>
@@ -1532,8 +1532,8 @@
       <w:szCs w:val="32"/>
     </w:rPr>
   </w:style>
-  <w:style w:type="paragraph" w:customStyle="1" w:styleId="Heading6">
-    <w:name w:val="Heading 6"/>
+  <w:style w:type="paragraph" w:customStyle="1" w:styleId="Ttulo61">
+    <w:name w:val="Título 61"/>
     <w:basedOn w:val="Normal"/>
     <w:next w:val="Corpodetexto"/>
     <w:link w:val="Heading6Char"/>
@@ -1550,7 +1550,7 @@
   <w:style w:type="character" w:customStyle="1" w:styleId="Heading6Char">
     <w:name w:val="Heading 6 Char"/>
     <w:basedOn w:val="Heading5Char1"/>
-    <w:link w:val="Heading6"/>
+    <w:link w:val="Ttulo61"/>
     <w:rsid w:val="00D735E8"/>
     <w:rPr>
       <w:rFonts w:ascii="Caveat" w:eastAsiaTheme="majorEastAsia" w:hAnsi="Caveat" w:cstheme="majorBidi"/>

</xml_diff>